<commit_message>
Update contract generation to include client-specific details and service information
Add new fields for service details like platform, duration, and audit report date to contracts, and update PDF generation to include these personalized details.

Replit-Commit-Author: Agent
Replit-Commit-Session-Id: 2ec89499-2eac-42dc-b052-da423c044ec7
Replit-Commit-Checkpoint-Type: full_checkpoint
Replit-Commit-Event-Id: f544f2a7-228f-4c64-befe-ef43f399fe04
Replit-Commit-Screenshot-Url: https://storage.googleapis.com/screenshot-production-us-central1/9984ec9f-a9e6-438f-b01b-47d5ed84c73c/2ec89499-2eac-42dc-b052-da423c044ec7/uZAdfkc
</commit_message>
<xml_diff>
--- a/server/templates/contrat_audit.docx
+++ b/server/templates/contrat_audit.docx
@@ -430,7 +430,7 @@
           <w:vertAlign w:val="baseline"/>
           <w:rtl w:val="0"/>
         </w:rPr>
-        <w:t xml:space="preserve">[Votre Nom/Nom de votre entreprise]</w:t>
+        <w:t xml:space="preserve">{prestataireName}</w:t>
       </w:r>
       <w:r>
         <w:rPr>
@@ -450,13 +450,13 @@
           <w:rtl w:val="0"/>
         </w:rPr>
         <w:br w:type="textWrapping"/>
-        <w:t xml:space="preserve">[Votre Adresse]</w:t>
+        <w:t xml:space="preserve">{prestataireAddress}</w:t>
         <w:br w:type="textWrapping"/>
-        <w:t xml:space="preserve">[Votre E-mail]</w:t>
+        <w:t xml:space="preserve">{prestataireEmail}</w:t>
         <w:br w:type="textWrapping"/>
-        <w:t xml:space="preserve">[Votre Téléphone]</w:t>
+        <w:t xml:space="preserve">{prestataireTelephone}</w:t>
         <w:br w:type="textWrapping"/>
-        <w:t xml:space="preserve">SIRET : [Votre numéro de SIRET]</w:t>
+        <w:t xml:space="preserve">SIRET : {prestataireSiret}</w:t>
       </w:r>
     </w:p>
     <w:p>
@@ -872,7 +872,7 @@
           <w:vertAlign w:val="baseline"/>
           <w:rtl w:val="0"/>
         </w:rPr>
-        <w:t xml:space="preserve">[Nom du Client]</w:t>
+        <w:t xml:space="preserve">{clientName}</w:t>
       </w:r>
       <w:r>
         <w:rPr>
@@ -911,7 +911,7 @@
           <w:vertAlign w:val="baseline"/>
           <w:rtl w:val="0"/>
         </w:rPr>
-        <w:t xml:space="preserve">[Nom de l'Entreprise]</w:t>
+        <w:t xml:space="preserve">{clientCompany}</w:t>
       </w:r>
       <w:r>
         <w:rPr>
@@ -931,9 +931,9 @@
           <w:rtl w:val="0"/>
         </w:rPr>
         <w:br w:type="textWrapping"/>
-        <w:t xml:space="preserve">[Adresse de l'Entreprise]</w:t>
+        <w:t xml:space="preserve">{clientAddress}</w:t>
         <w:br w:type="textWrapping"/>
-        <w:t xml:space="preserve">[E-mail du Client]</w:t>
+        <w:t xml:space="preserve">{clientEmail}</w:t>
       </w:r>
     </w:p>
     <w:p>
@@ -1835,7 +1835,7 @@
           <w:vertAlign w:val="baseline"/>
           <w:rtl w:val="0"/>
         </w:rPr>
-        <w:t xml:space="preserve">[Date de début]</w:t>
+        <w:t xml:space="preserve">{dateDebut}</w:t>
       </w:r>
       <w:r>
         <w:rPr>
@@ -1873,7 +1873,7 @@
           <w:vertAlign w:val="baseline"/>
           <w:rtl w:val="0"/>
         </w:rPr>
-        <w:t xml:space="preserve">[Date de fin]</w:t>
+        <w:t xml:space="preserve">{dateFin}</w:t>
       </w:r>
       <w:r>
         <w:rPr>
@@ -2973,7 +2973,7 @@
           <w:vertAlign w:val="baseline"/>
           <w:rtl w:val="0"/>
         </w:rPr>
-        <w:t xml:space="preserve">[Prix HT] € HT</w:t>
+        <w:t xml:space="preserve">{prixHT} € HT</w:t>
       </w:r>
       <w:r>
         <w:rPr>
@@ -3103,7 +3103,7 @@
           <w:vertAlign w:val="baseline"/>
           <w:rtl w:val="0"/>
         </w:rPr>
-        <w:t xml:space="preserve">[Prix TTC] € TTC</w:t>
+        <w:t xml:space="preserve">{prixTTC} € TTC</w:t>
       </w:r>
       <w:r>
         <w:rPr>
@@ -3862,7 +3862,7 @@
           <w:vertAlign w:val="baseline"/>
           <w:rtl w:val="0"/>
         </w:rPr>
-        <w:t xml:space="preserve">[Votre Ville]</w:t>
+        <w:t xml:space="preserve">{lieu}</w:t>
       </w:r>
       <w:r>
         <w:rPr>
@@ -4143,7 +4143,7 @@
           <w:vertAlign w:val="baseline"/>
           <w:rtl w:val="0"/>
         </w:rPr>
-        <w:t xml:space="preserve">À [Lieu], le [Date]</w:t>
+        <w:t xml:space="preserve">À {lieu}, le {dateContrat}</w:t>
       </w:r>
     </w:p>
     <w:p>
@@ -4332,7 +4332,7 @@
           <w:vertAlign w:val="baseline"/>
           <w:rtl w:val="0"/>
         </w:rPr>
-        <w:t xml:space="preserve">[Votre Nom]</w:t>
+        <w:t xml:space="preserve">{prestataireName}</w:t>
       </w:r>
     </w:p>
     <w:p>
@@ -4613,7 +4613,7 @@
           <w:vertAlign w:val="baseline"/>
           <w:rtl w:val="0"/>
         </w:rPr>
-        <w:t xml:space="preserve">[Nom du Client]</w:t>
+        <w:t xml:space="preserve">{clientName}</w:t>
       </w:r>
     </w:p>
     <w:p>

</xml_diff>

<commit_message>
Add company phone and SIRET number to client contracts
Update contract schema, generation logic, and templates to include client phone and SIRET fields for both DOCX and PDF outputs.

Replit-Commit-Author: Agent
Replit-Commit-Session-Id: 2ec89499-2eac-42dc-b052-da423c044ec7
Replit-Commit-Checkpoint-Type: full_checkpoint
Replit-Commit-Event-Id: d124226d-a56e-4194-95af-fa3824d53e9e
Replit-Commit-Screenshot-Url: https://storage.googleapis.com/screenshot-production-us-central1/9984ec9f-a9e6-438f-b01b-47d5ed84c73c/2ec89499-2eac-42dc-b052-da423c044ec7/xyEJ5ZC
</commit_message>
<xml_diff>
--- a/server/templates/contrat_audit.docx
+++ b/server/templates/contrat_audit.docx
@@ -934,6 +934,16 @@
         <w:t xml:space="preserve">{clientAddress}</w:t>
         <w:br w:type="textWrapping"/>
         <w:t xml:space="preserve">{clientEmail}</w:t>
+      </w:r>
+    </w:p>
+    <w:p>
+      <w:r>
+        <w:t>{clientPhone}</w:t>
+      </w:r>
+    </w:p>
+    <w:p>
+      <w:r>
+        <w:t>SIRET: {clientSiret}</w:t>
       </w:r>
     </w:p>
     <w:p>

</xml_diff>

<commit_message>
Enhance contract generation with customizable scope and PDF export
Add PDF conversion and download for contracts, alongside SIREN lookup for company logos and AI-powered contract scope generation.

Replit-Commit-Author: Agent
Replit-Commit-Session-Id: 2ec89499-2eac-42dc-b052-da423c044ec7
Replit-Commit-Checkpoint-Type: full_checkpoint
Replit-Commit-Event-Id: 298ced13-88bb-43ba-91fb-6a239e045d75
Replit-Commit-Screenshot-Url: https://storage.googleapis.com/screenshot-production-us-central1/9984ec9f-a9e6-438f-b01b-47d5ed84c73c/2ec89499-2eac-42dc-b052-da423c044ec7/xyEJ5ZC
</commit_message>
<xml_diff>
--- a/server/templates/contrat_audit.docx
+++ b/server/templates/contrat_audit.docx
@@ -1884,6 +1884,11 @@
           <w:rtl w:val="0"/>
         </w:rPr>
         <w:t xml:space="preserve">{dateFin}</w:t>
+      </w:r>
+    </w:p>
+    <w:p>
+      <w:r>
+        <w:t>Objet du contrat: {objectScope}</w:t>
       </w:r>
       <w:r>
         <w:rPr>

</xml_diff>